<commit_message>
update doccumment cut website
</commit_message>
<xml_diff>
--- a/HTML-CSS.docx
+++ b/HTML-CSS.docx
@@ -721,6 +721,7 @@
           <w:noProof/>
           <w:lang w:eastAsia="vi-VN"/>
         </w:rPr>
+        <w:lastRenderedPageBreak/>
         <w:drawing>
           <wp:inline distT="0" distB="0" distL="0" distR="0" wp14:anchorId="737CACFA" wp14:editId="119E0E0D">
             <wp:extent cx="5731510" cy="2278380"/>
@@ -794,7 +795,6 @@
           <w:noProof/>
           <w:lang w:eastAsia="vi-VN"/>
         </w:rPr>
-        <w:lastRenderedPageBreak/>
         <w:drawing>
           <wp:inline distT="0" distB="0" distL="0" distR="0" wp14:anchorId="2B54DD49" wp14:editId="1364FB42">
             <wp:extent cx="5731510" cy="2858135"/>
@@ -939,6 +939,7 @@
           <w:noProof/>
           <w:lang w:eastAsia="vi-VN"/>
         </w:rPr>
+        <w:lastRenderedPageBreak/>
         <w:drawing>
           <wp:inline distT="0" distB="0" distL="0" distR="0" wp14:anchorId="0549D1BB" wp14:editId="1ECDD3EA">
             <wp:extent cx="3962400" cy="3819525"/>
@@ -988,7 +989,6 @@
           <w:noProof/>
           <w:lang w:eastAsia="vi-VN"/>
         </w:rPr>
-        <w:lastRenderedPageBreak/>
         <w:drawing>
           <wp:inline distT="0" distB="0" distL="0" distR="0" wp14:anchorId="47B7C403" wp14:editId="706D9894">
             <wp:extent cx="1543050" cy="1476375"/>
@@ -1056,6 +1056,7 @@
           <w:noProof/>
           <w:lang w:eastAsia="vi-VN"/>
         </w:rPr>
+        <w:lastRenderedPageBreak/>
         <w:drawing>
           <wp:inline distT="0" distB="0" distL="0" distR="0" wp14:anchorId="14419B1A" wp14:editId="2376BE44">
             <wp:extent cx="4143375" cy="4019550"/>
@@ -1975,8 +1976,6 @@
         </w:rPr>
         <w:t>t đ</w:t>
       </w:r>
-      <w:bookmarkStart w:id="0" w:name="_GoBack"/>
-      <w:bookmarkEnd w:id="0"/>
       <w:r>
         <w:rPr>
           <w:lang w:val="en-US"/>
@@ -5973,20 +5972,34 @@
         <w:rPr>
           <w:lang w:val="en-US"/>
         </w:rPr>
-        <w:t>th &lt; 740px</w:t>
-      </w:r>
-    </w:p>
-    <w:p>
-      <w:pPr>
-        <w:rPr>
-          <w:lang w:val="en-US"/>
-        </w:rPr>
-      </w:pPr>
-      <w:r>
-        <w:rPr>
-          <w:lang w:val="en-US"/>
-        </w:rPr>
-        <w:t>- Tablet : width &gt;=740 và width</w:t>
+        <w:t>th &lt; 767</w:t>
+      </w:r>
+      <w:bookmarkStart w:id="0" w:name="_GoBack"/>
+      <w:bookmarkEnd w:id="0"/>
+      <w:r>
+        <w:rPr>
+          <w:lang w:val="en-US"/>
+        </w:rPr>
+        <w:t>px</w:t>
+      </w:r>
+    </w:p>
+    <w:p>
+      <w:pPr>
+        <w:rPr>
+          <w:lang w:val="en-US"/>
+        </w:rPr>
+      </w:pPr>
+      <w:r>
+        <w:rPr>
+          <w:lang w:val="en-US"/>
+        </w:rPr>
+        <w:t>- Tablet : width &gt;=768</w:t>
+      </w:r>
+      <w:r>
+        <w:rPr>
+          <w:lang w:val="en-US"/>
+        </w:rPr>
+        <w:t xml:space="preserve"> và width</w:t>
       </w:r>
       <w:r>
         <w:rPr>
@@ -5998,7 +6011,13 @@
         <w:rPr>
           <w:lang w:val="en-US"/>
         </w:rPr>
-        <w:t xml:space="preserve"> 1024px</w:t>
+        <w:t xml:space="preserve"> 1023</w:t>
+      </w:r>
+      <w:r>
+        <w:rPr>
+          <w:lang w:val="en-US"/>
+        </w:rPr>
+        <w:t>px</w:t>
       </w:r>
     </w:p>
     <w:p>

</xml_diff>